<commit_message>
Epic 5 - Yaryna Panychevska.Second commit
</commit_message>
<xml_diff>
--- a/ai_13/yaryna_panychevska/epic_5/Report/epic_5_practice_and_labs_yaryna_panychevska.docx
+++ b/ai_13/yaryna_panychevska/epic_5/Report/epic_5_practice_and_labs_yaryna_panychevska.docx
@@ -13022,7 +13022,7 @@
           <w:szCs w:val="28"/>
           <w:lang w:val="en-US"/>
         </w:rPr>
-        <w:t xml:space="preserve">pull – request: </w:t>
+        <w:t>pull – request:</w:t>
       </w:r>
       <w:hyperlink r:id="rId38" w:history="1">
         <w:r>
@@ -13035,7 +13035,7 @@
             <w:szCs w:val="28"/>
             <w:lang w:val="en-US"/>
           </w:rPr>
-          <w:t>https://github.com/artificial-intelligence-department/ai_programming_playground_2024/pull/570</w:t>
+          <w:t>https://github.com/artificial-intelligence-department/ai_programming_playground_2024/pull/573</w:t>
         </w:r>
       </w:hyperlink>
     </w:p>

</xml_diff>